<commit_message>
update chores | Added line numbers to errors | capitalization on bools ignored.
</commit_message>
<xml_diff>
--- a/Pdfs/Eisen en uitbreidingen.docx
+++ b/Pdfs/Eisen en uitbreidingen.docx
@@ -38,7 +38,13 @@
     </w:p>
     <w:p>
       <w:r>
-        <w:t xml:space="preserve">Er zijn in het beroepsproduct enkele uitbreidingen toegevoegd. Deze uitbreidingen zijn niet besproken met de nakijkende docent/assessor en hier zijn dan ook geen punten voor vastgesteld. De student </w:t>
+        <w:t>Er zijn in het beroepsproduct enkele uitbreidingen toegevoegd. Deze uitbreidingen zijn niet besproken met de nakijkende docent/assessor</w:t>
+      </w:r>
+      <w:r>
+        <w:t xml:space="preserve">, </w:t>
+      </w:r>
+      <w:r>
+        <w:t xml:space="preserve">De student </w:t>
       </w:r>
       <w:r>
         <w:t xml:space="preserve">heeft zelf het aantal punten per uitbreiding aangegeven. Deze punten zijn een voorstel en voor de docent nog steeds aan te passen naar wat de docent uiteindelijk vind wat de uitbreidingen qua punten waard zijn. </w:t>
@@ -73,6 +79,10 @@
             <w:tcW w:w="328" w:type="dxa"/>
           </w:tcPr>
           <w:p>
+            <w:pPr>
+              <w:ind w:left="-35"/>
+            </w:pPr>
+            <w:bookmarkStart w:id="0" w:name="_Hlk130737562"/>
             <w:r>
               <w:t>#</w:t>
             </w:r>
@@ -84,6 +94,7 @@
           </w:tcPr>
           <w:p>
             <w:pPr>
+              <w:ind w:left="-35"/>
               <w:cnfStyle w:val="100000000000" w:firstRow="1" w:lastRow="0" w:firstColumn="0" w:lastColumn="0" w:oddVBand="0" w:evenVBand="0" w:oddHBand="0" w:evenHBand="0" w:firstRowFirstColumn="0" w:firstRowLastColumn="0" w:lastRowFirstColumn="0" w:lastRowLastColumn="0"/>
             </w:pPr>
             <w:r>
@@ -97,6 +108,7 @@
           </w:tcPr>
           <w:p>
             <w:pPr>
+              <w:ind w:left="-35"/>
               <w:cnfStyle w:val="100000000000" w:firstRow="1" w:lastRow="0" w:firstColumn="0" w:lastColumn="0" w:oddVBand="0" w:evenVBand="0" w:oddHBand="0" w:evenHBand="0" w:firstRowFirstColumn="0" w:firstRowLastColumn="0" w:lastRowFirstColumn="0" w:lastRowLastColumn="0"/>
             </w:pPr>
             <w:r>
@@ -115,6 +127,9 @@
             <w:tcW w:w="328" w:type="dxa"/>
           </w:tcPr>
           <w:p>
+            <w:pPr>
+              <w:ind w:left="-35"/>
+            </w:pPr>
             <w:r>
               <w:t>1</w:t>
             </w:r>
@@ -126,6 +141,7 @@
           </w:tcPr>
           <w:p>
             <w:pPr>
+              <w:ind w:left="-35"/>
               <w:cnfStyle w:val="000000100000" w:firstRow="0" w:lastRow="0" w:firstColumn="0" w:lastColumn="0" w:oddVBand="0" w:evenVBand="0" w:oddHBand="1" w:evenHBand="0" w:firstRowFirstColumn="0" w:firstRowLastColumn="0" w:lastRowFirstColumn="0" w:lastRowLastColumn="0"/>
             </w:pPr>
             <w:r>
@@ -139,6 +155,7 @@
           </w:tcPr>
           <w:p>
             <w:pPr>
+              <w:ind w:left="-35"/>
               <w:cnfStyle w:val="000000100000" w:firstRow="0" w:lastRow="0" w:firstColumn="0" w:lastColumn="0" w:oddVBand="0" w:evenVBand="0" w:oddHBand="1" w:evenHBand="0" w:firstRowFirstColumn="0" w:firstRowLastColumn="0" w:lastRowFirstColumn="0" w:lastRowLastColumn="0"/>
             </w:pPr>
             <w:r>
@@ -154,6 +171,9 @@
             <w:tcW w:w="328" w:type="dxa"/>
           </w:tcPr>
           <w:p>
+            <w:pPr>
+              <w:ind w:left="-35"/>
+            </w:pPr>
             <w:r>
               <w:t>2</w:t>
             </w:r>
@@ -165,6 +185,7 @@
           </w:tcPr>
           <w:p>
             <w:pPr>
+              <w:ind w:left="-35"/>
               <w:cnfStyle w:val="000000000000" w:firstRow="0" w:lastRow="0" w:firstColumn="0" w:lastColumn="0" w:oddVBand="0" w:evenVBand="0" w:oddHBand="0" w:evenHBand="0" w:firstRowFirstColumn="0" w:firstRowLastColumn="0" w:lastRowFirstColumn="0" w:lastRowLastColumn="0"/>
             </w:pPr>
             <w:r>
@@ -192,13 +213,23 @@
             </w:r>
             <w:proofErr w:type="spellEnd"/>
             <w:r>
-              <w:t xml:space="preserve"> om zo </w:t>
-            </w:r>
-            <w:r>
-              <w:t>foutmeldingen met een ERROR of WARN aan te geven in</w:t>
-            </w:r>
-            <w:r>
-              <w:t xml:space="preserve"> de GUI.</w:t>
+              <w:t xml:space="preserve"> om zo foutmeldingen met een ERROR of WARN of SYNTAX_ERROR aan te geven in de GUI wanneer de </w:t>
+            </w:r>
+            <w:proofErr w:type="spellStart"/>
+            <w:r>
+              <w:t>Parsed</w:t>
+            </w:r>
+            <w:proofErr w:type="spellEnd"/>
+            <w:r>
+              <w:t xml:space="preserve"> AST </w:t>
+            </w:r>
+            <w:proofErr w:type="spellStart"/>
+            <w:r>
+              <w:t>gechecked</w:t>
+            </w:r>
+            <w:proofErr w:type="spellEnd"/>
+            <w:r>
+              <w:t xml:space="preserve"> wordt.</w:t>
             </w:r>
           </w:p>
         </w:tc>
@@ -208,6 +239,7 @@
           </w:tcPr>
           <w:p>
             <w:pPr>
+              <w:ind w:left="-35"/>
               <w:cnfStyle w:val="000000000000" w:firstRow="0" w:lastRow="0" w:firstColumn="0" w:lastColumn="0" w:oddVBand="0" w:evenVBand="0" w:oddHBand="0" w:evenHBand="0" w:firstRowFirstColumn="0" w:firstRowLastColumn="0" w:lastRowFirstColumn="0" w:lastRowLastColumn="0"/>
             </w:pPr>
             <w:r>
@@ -226,6 +258,9 @@
             <w:tcW w:w="328" w:type="dxa"/>
           </w:tcPr>
           <w:p>
+            <w:pPr>
+              <w:ind w:left="-35"/>
+            </w:pPr>
             <w:r>
               <w:t>3</w:t>
             </w:r>
@@ -237,6 +272,7 @@
           </w:tcPr>
           <w:p>
             <w:pPr>
+              <w:ind w:left="-35"/>
               <w:cnfStyle w:val="000000100000" w:firstRow="0" w:lastRow="0" w:firstColumn="0" w:lastColumn="0" w:oddVBand="0" w:evenVBand="0" w:oddHBand="1" w:evenHBand="0" w:firstRowFirstColumn="0" w:firstRowLastColumn="0" w:lastRowFirstColumn="0" w:lastRowLastColumn="0"/>
             </w:pPr>
             <w:r>
@@ -282,6 +318,7 @@
           </w:tcPr>
           <w:p>
             <w:pPr>
+              <w:ind w:left="-35"/>
               <w:cnfStyle w:val="000000100000" w:firstRow="0" w:lastRow="0" w:firstColumn="0" w:lastColumn="0" w:oddVBand="0" w:evenVBand="0" w:oddHBand="1" w:evenHBand="0" w:firstRowFirstColumn="0" w:firstRowLastColumn="0" w:lastRowFirstColumn="0" w:lastRowLastColumn="0"/>
             </w:pPr>
             <w:r>
@@ -297,6 +334,9 @@
             <w:tcW w:w="328" w:type="dxa"/>
           </w:tcPr>
           <w:p>
+            <w:pPr>
+              <w:ind w:left="-35"/>
+            </w:pPr>
             <w:r>
               <w:t>4</w:t>
             </w:r>
@@ -308,6 +348,7 @@
           </w:tcPr>
           <w:p>
             <w:pPr>
+              <w:ind w:left="-35"/>
               <w:cnfStyle w:val="000000000000" w:firstRow="0" w:lastRow="0" w:firstColumn="0" w:lastColumn="0" w:oddVBand="0" w:evenVBand="0" w:oddHBand="0" w:evenHBand="0" w:firstRowFirstColumn="0" w:firstRowLastColumn="0" w:lastRowFirstColumn="0" w:lastRowLastColumn="0"/>
             </w:pPr>
             <w:proofErr w:type="spellStart"/>
@@ -324,7 +365,21 @@
             </w:r>
             <w:proofErr w:type="spellEnd"/>
             <w:r>
-              <w:t xml:space="preserve"> body wordt op de correcte plaats in de styling body gezet bij transformatie.</w:t>
+              <w:t xml:space="preserve"> body wordt op de correcte plaats in de body</w:t>
+            </w:r>
+            <w:r>
+              <w:t xml:space="preserve"> van een </w:t>
+            </w:r>
+            <w:proofErr w:type="spellStart"/>
+            <w:r>
+              <w:t>selector</w:t>
+            </w:r>
+            <w:proofErr w:type="spellEnd"/>
+            <w:r>
+              <w:t xml:space="preserve"> gezet</w:t>
+            </w:r>
+            <w:r>
+              <w:t xml:space="preserve"> gezet bij transformatie.</w:t>
             </w:r>
           </w:p>
         </w:tc>
@@ -334,6 +389,7 @@
           </w:tcPr>
           <w:p>
             <w:pPr>
+              <w:ind w:left="-35"/>
               <w:cnfStyle w:val="000000000000" w:firstRow="0" w:lastRow="0" w:firstColumn="0" w:lastColumn="0" w:oddVBand="0" w:evenVBand="0" w:oddHBand="0" w:evenHBand="0" w:firstRowFirstColumn="0" w:firstRowLastColumn="0" w:lastRowFirstColumn="0" w:lastRowLastColumn="0"/>
             </w:pPr>
             <w:r>
@@ -352,6 +408,9 @@
             <w:tcW w:w="328" w:type="dxa"/>
           </w:tcPr>
           <w:p>
+            <w:pPr>
+              <w:ind w:left="-35"/>
+            </w:pPr>
             <w:r>
               <w:t>5</w:t>
             </w:r>
@@ -363,6 +422,7 @@
           </w:tcPr>
           <w:p>
             <w:pPr>
+              <w:ind w:left="-35"/>
               <w:cnfStyle w:val="000000100000" w:firstRow="0" w:lastRow="0" w:firstColumn="0" w:lastColumn="0" w:oddVBand="0" w:evenVBand="0" w:oddHBand="1" w:evenHBand="0" w:firstRowFirstColumn="0" w:firstRowLastColumn="0" w:lastRowFirstColumn="0" w:lastRowLastColumn="0"/>
             </w:pPr>
             <w:proofErr w:type="spellStart"/>
@@ -398,6 +458,108 @@
           <w:p>
             <w:pPr>
               <w:keepNext/>
+              <w:ind w:left="-35"/>
+              <w:cnfStyle w:val="000000100000" w:firstRow="0" w:lastRow="0" w:firstColumn="0" w:lastColumn="0" w:oddVBand="0" w:evenVBand="0" w:oddHBand="1" w:evenHBand="0" w:firstRowFirstColumn="0" w:firstRowLastColumn="0" w:lastRowFirstColumn="0" w:lastRowLastColumn="0"/>
+            </w:pPr>
+            <w:r>
+              <w:t>2</w:t>
+            </w:r>
+          </w:p>
+        </w:tc>
+      </w:tr>
+      <w:tr>
+        <w:tc>
+          <w:tcPr>
+            <w:cnfStyle w:val="001000000000" w:firstRow="0" w:lastRow="0" w:firstColumn="1" w:lastColumn="0" w:oddVBand="0" w:evenVBand="0" w:oddHBand="0" w:evenHBand="0" w:firstRowFirstColumn="0" w:firstRowLastColumn="0" w:lastRowFirstColumn="0" w:lastRowLastColumn="0"/>
+            <w:tcW w:w="328" w:type="dxa"/>
+          </w:tcPr>
+          <w:p>
+            <w:pPr>
+              <w:ind w:left="-35"/>
+            </w:pPr>
+            <w:r>
+              <w:t>6</w:t>
+            </w:r>
+          </w:p>
+        </w:tc>
+        <w:tc>
+          <w:tcPr>
+            <w:tcW w:w="9752" w:type="dxa"/>
+          </w:tcPr>
+          <w:p>
+            <w:pPr>
+              <w:ind w:left="-35"/>
+              <w:cnfStyle w:val="000000000000" w:firstRow="0" w:lastRow="0" w:firstColumn="0" w:lastColumn="0" w:oddVBand="0" w:evenVBand="0" w:oddHBand="0" w:evenHBand="0" w:firstRowFirstColumn="0" w:firstRowLastColumn="0" w:lastRowFirstColumn="0" w:lastRowLastColumn="0"/>
+            </w:pPr>
+            <w:r>
+              <w:t xml:space="preserve">Meerdere </w:t>
+            </w:r>
+            <w:proofErr w:type="spellStart"/>
+            <w:r>
+              <w:t>selectoren</w:t>
+            </w:r>
+            <w:proofErr w:type="spellEnd"/>
+            <w:r>
+              <w:t xml:space="preserve"> in 1 lijn, zoals: div, p, a { }.</w:t>
+            </w:r>
+          </w:p>
+        </w:tc>
+        <w:tc>
+          <w:tcPr>
+            <w:tcW w:w="1530" w:type="dxa"/>
+          </w:tcPr>
+          <w:p>
+            <w:pPr>
+              <w:keepNext/>
+              <w:ind w:left="-35"/>
+              <w:cnfStyle w:val="000000000000" w:firstRow="0" w:lastRow="0" w:firstColumn="0" w:lastColumn="0" w:oddVBand="0" w:evenVBand="0" w:oddHBand="0" w:evenHBand="0" w:firstRowFirstColumn="0" w:firstRowLastColumn="0" w:lastRowFirstColumn="0" w:lastRowLastColumn="0"/>
+            </w:pPr>
+            <w:r>
+              <w:t>2</w:t>
+            </w:r>
+          </w:p>
+        </w:tc>
+      </w:tr>
+      <w:tr>
+        <w:trPr>
+          <w:cnfStyle w:val="000000100000" w:firstRow="0" w:lastRow="0" w:firstColumn="0" w:lastColumn="0" w:oddVBand="0" w:evenVBand="0" w:oddHBand="1" w:evenHBand="0" w:firstRowFirstColumn="0" w:firstRowLastColumn="0" w:lastRowFirstColumn="0" w:lastRowLastColumn="0"/>
+        </w:trPr>
+        <w:tc>
+          <w:tcPr>
+            <w:cnfStyle w:val="001000000000" w:firstRow="0" w:lastRow="0" w:firstColumn="1" w:lastColumn="0" w:oddVBand="0" w:evenVBand="0" w:oddHBand="0" w:evenHBand="0" w:firstRowFirstColumn="0" w:firstRowLastColumn="0" w:lastRowFirstColumn="0" w:lastRowLastColumn="0"/>
+            <w:tcW w:w="328" w:type="dxa"/>
+          </w:tcPr>
+          <w:p>
+            <w:pPr>
+              <w:ind w:left="-35"/>
+            </w:pPr>
+            <w:r>
+              <w:t>7</w:t>
+            </w:r>
+          </w:p>
+        </w:tc>
+        <w:tc>
+          <w:tcPr>
+            <w:tcW w:w="9752" w:type="dxa"/>
+          </w:tcPr>
+          <w:p>
+            <w:pPr>
+              <w:ind w:left="-35"/>
+              <w:cnfStyle w:val="000000100000" w:firstRow="0" w:lastRow="0" w:firstColumn="0" w:lastColumn="0" w:oddVBand="0" w:evenVBand="0" w:oddHBand="1" w:evenHBand="0" w:firstRowFirstColumn="0" w:firstRowLastColumn="0" w:lastRowFirstColumn="0" w:lastRowLastColumn="0"/>
+            </w:pPr>
+            <w:r>
+              <w:t>Regelnummer wordt aangegeven bij foutmeldingen bij checker.</w:t>
+            </w:r>
+          </w:p>
+        </w:tc>
+        <w:tc>
+          <w:tcPr>
+            <w:tcW w:w="1530" w:type="dxa"/>
+          </w:tcPr>
+          <w:p>
+            <w:pPr>
+              <w:keepNext/>
+              <w:ind w:left="-35"/>
               <w:cnfStyle w:val="000000100000" w:firstRow="0" w:lastRow="0" w:firstColumn="0" w:lastColumn="0" w:oddVBand="0" w:evenVBand="0" w:oddHBand="1" w:evenHBand="0" w:firstRowFirstColumn="0" w:firstRowLastColumn="0" w:lastRowFirstColumn="0" w:lastRowLastColumn="0"/>
             </w:pPr>
             <w:r>
@@ -407,6 +569,7 @@
         </w:tc>
       </w:tr>
     </w:tbl>
+    <w:bookmarkEnd w:id="0"/>
     <w:p>
       <w:pPr>
         <w:pStyle w:val="Bijschrift"/>
@@ -511,10 +674,10 @@
           <w:noProof/>
         </w:rPr>
         <w:drawing>
-          <wp:inline distT="0" distB="0" distL="0" distR="0" wp14:anchorId="6F09D170" wp14:editId="2F76E6F3">
-            <wp:extent cx="6979753" cy="3657600"/>
-            <wp:effectExtent l="0" t="0" r="0" b="0"/>
-            <wp:docPr id="1" name="Afbeelding 1"/>
+          <wp:inline distT="0" distB="0" distL="0" distR="0" wp14:anchorId="5614DBFE" wp14:editId="053D9E38">
+            <wp:extent cx="7009241" cy="3657600"/>
+            <wp:effectExtent l="0" t="0" r="1270" b="0"/>
+            <wp:docPr id="38" name="Afbeelding 38"/>
             <wp:cNvGraphicFramePr>
               <a:graphicFrameLocks xmlns:a="http://schemas.openxmlformats.org/drawingml/2006/main" noChangeAspect="1"/>
             </wp:cNvGraphicFramePr>
@@ -534,7 +697,7 @@
                   <pic:spPr>
                     <a:xfrm>
                       <a:off x="0" y="0"/>
-                      <a:ext cx="6979753" cy="3657600"/>
+                      <a:ext cx="7009241" cy="3657600"/>
                     </a:xfrm>
                     <a:prstGeom prst="rect">
                       <a:avLst/>
@@ -546,6 +709,46 @@
           </wp:inline>
         </w:drawing>
       </w:r>
+      <w:r>
+        <w:rPr>
+          <w:noProof/>
+        </w:rPr>
+        <w:drawing>
+          <wp:inline distT="0" distB="0" distL="0" distR="0" wp14:anchorId="5A841A52" wp14:editId="380723D0">
+            <wp:extent cx="6992993" cy="3657600"/>
+            <wp:effectExtent l="0" t="0" r="0" b="0"/>
+            <wp:docPr id="39" name="Afbeelding 39"/>
+            <wp:cNvGraphicFramePr>
+              <a:graphicFrameLocks xmlns:a="http://schemas.openxmlformats.org/drawingml/2006/main" noChangeAspect="1"/>
+            </wp:cNvGraphicFramePr>
+            <a:graphic xmlns:a="http://schemas.openxmlformats.org/drawingml/2006/main">
+              <a:graphicData uri="http://schemas.openxmlformats.org/drawingml/2006/picture">
+                <pic:pic xmlns:pic="http://schemas.openxmlformats.org/drawingml/2006/picture">
+                  <pic:nvPicPr>
+                    <pic:cNvPr id="1" name=""/>
+                    <pic:cNvPicPr/>
+                  </pic:nvPicPr>
+                  <pic:blipFill>
+                    <a:blip r:embed="rId7"/>
+                    <a:stretch>
+                      <a:fillRect/>
+                    </a:stretch>
+                  </pic:blipFill>
+                  <pic:spPr>
+                    <a:xfrm>
+                      <a:off x="0" y="0"/>
+                      <a:ext cx="6992993" cy="3657600"/>
+                    </a:xfrm>
+                    <a:prstGeom prst="rect">
+                      <a:avLst/>
+                    </a:prstGeom>
+                  </pic:spPr>
+                </pic:pic>
+              </a:graphicData>
+            </a:graphic>
+          </wp:inline>
+        </w:drawing>
+      </w:r>
     </w:p>
     <w:p/>
     <w:p/>
@@ -560,6 +763,7 @@
         <w:rPr>
           <w:rStyle w:val="Nadruk"/>
         </w:rPr>
+        <w:lastRenderedPageBreak/>
         <w:t>Voorbeeld van uitbreiding 2</w:t>
       </w:r>
     </w:p>
@@ -587,7 +791,7 @@
                     <pic:cNvPicPr/>
                   </pic:nvPicPr>
                   <pic:blipFill>
-                    <a:blip r:embed="rId7"/>
+                    <a:blip r:embed="rId8"/>
                     <a:stretch>
                       <a:fillRect/>
                     </a:stretch>
@@ -619,7 +823,6 @@
         <w:rPr>
           <w:rStyle w:val="Nadruk"/>
         </w:rPr>
-        <w:lastRenderedPageBreak/>
         <w:t>Voorbeeld van uitbreiding 3</w:t>
       </w:r>
     </w:p>
@@ -647,7 +850,7 @@
                     <pic:cNvPicPr/>
                   </pic:nvPicPr>
                   <pic:blipFill>
-                    <a:blip r:embed="rId8"/>
+                    <a:blip r:embed="rId9"/>
                     <a:stretch>
                       <a:fillRect/>
                     </a:stretch>
@@ -712,7 +915,7 @@
                     <pic:cNvPicPr/>
                   </pic:nvPicPr>
                   <pic:blipFill>
-                    <a:blip r:embed="rId9"/>
+                    <a:blip r:embed="rId10"/>
                     <a:stretch>
                       <a:fillRect/>
                     </a:stretch>
@@ -771,7 +974,7 @@
                     <pic:cNvPicPr/>
                   </pic:nvPicPr>
                   <pic:blipFill>
-                    <a:blip r:embed="rId10"/>
+                    <a:blip r:embed="rId11"/>
                     <a:stretch>
                       <a:fillRect/>
                     </a:stretch>
@@ -793,7 +996,123 @@
       </w:r>
     </w:p>
     <w:p/>
-    <w:p/>
+    <w:p>
+      <w:pPr>
+        <w:pStyle w:val="Kop2"/>
+      </w:pPr>
+      <w:r>
+        <w:lastRenderedPageBreak/>
+        <w:t>Voorbeeld van uitbreiding 6</w:t>
+      </w:r>
+    </w:p>
+    <w:p>
+      <w:pPr>
+        <w:ind w:left="-900"/>
+      </w:pPr>
+      <w:r>
+        <w:drawing>
+          <wp:inline distT="0" distB="0" distL="0" distR="0" wp14:anchorId="706A3522" wp14:editId="35C0809F">
+            <wp:extent cx="6982054" cy="3383280"/>
+            <wp:effectExtent l="0" t="0" r="9525" b="7620"/>
+            <wp:docPr id="8" name="Afbeelding 8"/>
+            <wp:cNvGraphicFramePr>
+              <a:graphicFrameLocks xmlns:a="http://schemas.openxmlformats.org/drawingml/2006/main" noChangeAspect="1"/>
+            </wp:cNvGraphicFramePr>
+            <a:graphic xmlns:a="http://schemas.openxmlformats.org/drawingml/2006/main">
+              <a:graphicData uri="http://schemas.openxmlformats.org/drawingml/2006/picture">
+                <pic:pic xmlns:pic="http://schemas.openxmlformats.org/drawingml/2006/picture">
+                  <pic:nvPicPr>
+                    <pic:cNvPr id="1" name=""/>
+                    <pic:cNvPicPr/>
+                  </pic:nvPicPr>
+                  <pic:blipFill>
+                    <a:blip r:embed="rId12"/>
+                    <a:stretch>
+                      <a:fillRect/>
+                    </a:stretch>
+                  </pic:blipFill>
+                  <pic:spPr>
+                    <a:xfrm>
+                      <a:off x="0" y="0"/>
+                      <a:ext cx="6982054" cy="3383280"/>
+                    </a:xfrm>
+                    <a:prstGeom prst="rect">
+                      <a:avLst/>
+                    </a:prstGeom>
+                  </pic:spPr>
+                </pic:pic>
+              </a:graphicData>
+            </a:graphic>
+          </wp:inline>
+        </w:drawing>
+      </w:r>
+    </w:p>
+    <w:p>
+      <w:pPr>
+        <w:pStyle w:val="Kop2"/>
+      </w:pPr>
+      <w:r>
+        <w:t>Voorbeeld van uitbreiding 7</w:t>
+      </w:r>
+    </w:p>
+    <w:p>
+      <w:pPr>
+        <w:ind w:left="-900"/>
+      </w:pPr>
+      <w:r>
+        <w:rPr>
+          <w:noProof/>
+        </w:rPr>
+        <w:drawing>
+          <wp:inline distT="0" distB="0" distL="0" distR="0" wp14:anchorId="4CFF7680" wp14:editId="0868655B">
+            <wp:extent cx="6953651" cy="3200400"/>
+            <wp:effectExtent l="0" t="0" r="0" b="0"/>
+            <wp:docPr id="7" name="Afbeelding 7"/>
+            <wp:cNvGraphicFramePr>
+              <a:graphicFrameLocks xmlns:a="http://schemas.openxmlformats.org/drawingml/2006/main" noChangeAspect="1"/>
+            </wp:cNvGraphicFramePr>
+            <a:graphic xmlns:a="http://schemas.openxmlformats.org/drawingml/2006/main">
+              <a:graphicData uri="http://schemas.openxmlformats.org/drawingml/2006/picture">
+                <pic:pic xmlns:pic="http://schemas.openxmlformats.org/drawingml/2006/picture">
+                  <pic:nvPicPr>
+                    <pic:cNvPr id="0" name="Picture 1"/>
+                    <pic:cNvPicPr>
+                      <a:picLocks noChangeAspect="1" noChangeArrowheads="1"/>
+                    </pic:cNvPicPr>
+                  </pic:nvPicPr>
+                  <pic:blipFill>
+                    <a:blip r:embed="rId13">
+                      <a:extLst>
+                        <a:ext uri="{28A0092B-C50C-407E-A947-70E740481C1C}">
+                          <a14:useLocalDpi xmlns:a14="http://schemas.microsoft.com/office/drawing/2010/main" val="0"/>
+                        </a:ext>
+                      </a:extLst>
+                    </a:blip>
+                    <a:srcRect/>
+                    <a:stretch>
+                      <a:fillRect/>
+                    </a:stretch>
+                  </pic:blipFill>
+                  <pic:spPr bwMode="auto">
+                    <a:xfrm>
+                      <a:off x="0" y="0"/>
+                      <a:ext cx="6953651" cy="3200400"/>
+                    </a:xfrm>
+                    <a:prstGeom prst="rect">
+                      <a:avLst/>
+                    </a:prstGeom>
+                    <a:noFill/>
+                    <a:ln>
+                      <a:noFill/>
+                    </a:ln>
+                  </pic:spPr>
+                </pic:pic>
+              </a:graphicData>
+            </a:graphic>
+          </wp:inline>
+        </w:drawing>
+      </w:r>
+    </w:p>
     <w:sectPr>
       <w:pgSz w:w="11906" w:h="16838"/>
       <w:pgMar w:top="1417" w:right="1417" w:bottom="1417" w:left="1417" w:header="708" w:footer="708" w:gutter="0"/>

</xml_diff>

<commit_message>
Added some new lexer and parser rules. Fixed some inconsistency issues.
</commit_message>
<xml_diff>
--- a/Pdfs/Eisen en uitbreidingen.docx
+++ b/Pdfs/Eisen en uitbreidingen.docx
@@ -65,9 +65,9 @@
         <w:tblLook w:val="04A0" w:firstRow="1" w:lastRow="0" w:firstColumn="1" w:lastColumn="0" w:noHBand="0" w:noVBand="1"/>
       </w:tblPr>
       <w:tblGrid>
-        <w:gridCol w:w="328"/>
-        <w:gridCol w:w="9752"/>
-        <w:gridCol w:w="1530"/>
+        <w:gridCol w:w="405"/>
+        <w:gridCol w:w="9682"/>
+        <w:gridCol w:w="1523"/>
       </w:tblGrid>
       <w:tr>
         <w:trPr>
@@ -145,7 +145,7 @@
               <w:cnfStyle w:val="000000100000" w:firstRow="0" w:lastRow="0" w:firstColumn="0" w:lastColumn="0" w:oddVBand="0" w:evenVBand="0" w:oddHBand="1" w:evenHBand="0" w:firstRowFirstColumn="0" w:firstRowLastColumn="0" w:lastRowFirstColumn="0" w:lastRowLastColumn="0"/>
             </w:pPr>
             <w:r>
-              <w:t>Iedere variabele mag alleen een vast type hebben. Dan mag Var := 10px; en daarna Var := 5%; niet voorkomen.</w:t>
+              <w:t>Regelnummer wordt aangegeven bij foutmeldingen gegeven door de checker.</w:t>
             </w:r>
           </w:p>
         </w:tc>
@@ -159,7 +159,7 @@
               <w:cnfStyle w:val="000000100000" w:firstRow="0" w:lastRow="0" w:firstColumn="0" w:lastColumn="0" w:oddVBand="0" w:evenVBand="0" w:oddHBand="1" w:evenHBand="0" w:firstRowFirstColumn="0" w:firstRowLastColumn="0" w:lastRowFirstColumn="0" w:lastRowLastColumn="0"/>
             </w:pPr>
             <w:r>
-              <w:t>3</w:t>
+              <w:t>2</w:t>
             </w:r>
           </w:p>
         </w:tc>
@@ -189,47 +189,7 @@
               <w:cnfStyle w:val="000000000000" w:firstRow="0" w:lastRow="0" w:firstColumn="0" w:lastColumn="0" w:oddVBand="0" w:evenVBand="0" w:oddHBand="0" w:evenHBand="0" w:firstRowFirstColumn="0" w:firstRowLastColumn="0" w:lastRowFirstColumn="0" w:lastRowLastColumn="0"/>
             </w:pPr>
             <w:r>
-              <w:t xml:space="preserve">Er kunnen </w:t>
-            </w:r>
-            <w:proofErr w:type="spellStart"/>
-            <w:r>
-              <w:t>enums</w:t>
-            </w:r>
-            <w:proofErr w:type="spellEnd"/>
-            <w:r>
-              <w:t xml:space="preserve"> toegevoegd worden aan </w:t>
-            </w:r>
-            <w:proofErr w:type="spellStart"/>
-            <w:r>
-              <w:t>ASTNodes</w:t>
-            </w:r>
-            <w:proofErr w:type="spellEnd"/>
-            <w:r>
-              <w:t xml:space="preserve"> </w:t>
-            </w:r>
-            <w:proofErr w:type="spellStart"/>
-            <w:r>
-              <w:t>errors</w:t>
-            </w:r>
-            <w:proofErr w:type="spellEnd"/>
-            <w:r>
-              <w:t xml:space="preserve"> om zo foutmeldingen met een ERROR of WARN of SYNTAX_ERROR aan te geven in de GUI wanneer de </w:t>
-            </w:r>
-            <w:proofErr w:type="spellStart"/>
-            <w:r>
-              <w:t>Parsed</w:t>
-            </w:r>
-            <w:proofErr w:type="spellEnd"/>
-            <w:r>
-              <w:t xml:space="preserve"> AST </w:t>
-            </w:r>
-            <w:proofErr w:type="spellStart"/>
-            <w:r>
-              <w:t>gechecked</w:t>
-            </w:r>
-            <w:proofErr w:type="spellEnd"/>
-            <w:r>
-              <w:t xml:space="preserve"> wordt.</w:t>
+              <w:t>Iedere variabele mag alleen een vast type hebben. Dan mag Var := 10px; en daarna Var := 5%; niet voorkomen.</w:t>
             </w:r>
           </w:p>
         </w:tc>
@@ -243,7 +203,7 @@
               <w:cnfStyle w:val="000000000000" w:firstRow="0" w:lastRow="0" w:firstColumn="0" w:lastColumn="0" w:oddVBand="0" w:evenVBand="0" w:oddHBand="0" w:evenHBand="0" w:firstRowFirstColumn="0" w:firstRowLastColumn="0" w:lastRowFirstColumn="0" w:lastRowLastColumn="0"/>
             </w:pPr>
             <w:r>
-              <w:t>2</w:t>
+              <w:t>3</w:t>
             </w:r>
           </w:p>
         </w:tc>
@@ -292,13 +252,17 @@
             </w:r>
             <w:proofErr w:type="spellEnd"/>
             <w:r>
-              <w:t xml:space="preserve"> correcte waardes worden </w:t>
-            </w:r>
-            <w:proofErr w:type="spellStart"/>
-            <w:r>
-              <w:t>toegpast</w:t>
-            </w:r>
-            <w:proofErr w:type="spellEnd"/>
+              <w:t xml:space="preserve"> correcte waardes </w:t>
+            </w:r>
+            <w:r>
+              <w:t>wordt</w:t>
+            </w:r>
+            <w:r>
+              <w:t xml:space="preserve"> </w:t>
+            </w:r>
+            <w:r>
+              <w:t>toegepast</w:t>
+            </w:r>
             <w:r>
               <w:t xml:space="preserve">. </w:t>
             </w:r>
@@ -351,35 +315,8 @@
               <w:ind w:left="-35"/>
               <w:cnfStyle w:val="000000000000" w:firstRow="0" w:lastRow="0" w:firstColumn="0" w:lastColumn="0" w:oddVBand="0" w:evenVBand="0" w:oddHBand="0" w:evenHBand="0" w:firstRowFirstColumn="0" w:firstRowLastColumn="0" w:lastRowFirstColumn="0" w:lastRowLastColumn="0"/>
             </w:pPr>
-            <w:proofErr w:type="spellStart"/>
-            <w:r>
-              <w:t>If</w:t>
-            </w:r>
-            <w:proofErr w:type="spellEnd"/>
-            <w:r>
-              <w:t xml:space="preserve">- en </w:t>
-            </w:r>
-            <w:proofErr w:type="spellStart"/>
-            <w:r>
-              <w:t>ElseClauses</w:t>
-            </w:r>
-            <w:proofErr w:type="spellEnd"/>
-            <w:r>
-              <w:t xml:space="preserve"> body wordt op de correcte plaats in de body</w:t>
-            </w:r>
-            <w:r>
-              <w:t xml:space="preserve"> van een </w:t>
-            </w:r>
-            <w:proofErr w:type="spellStart"/>
-            <w:r>
-              <w:t>selector</w:t>
-            </w:r>
-            <w:proofErr w:type="spellEnd"/>
-            <w:r>
-              <w:t xml:space="preserve"> gezet</w:t>
-            </w:r>
-            <w:r>
-              <w:t xml:space="preserve"> gezet bij transformatie.</w:t>
+            <w:r>
+              <w:t xml:space="preserve">Onbekende property wordt aangegeven in de foutmelding. </w:t>
             </w:r>
           </w:p>
         </w:tc>
@@ -393,7 +330,7 @@
               <w:cnfStyle w:val="000000000000" w:firstRow="0" w:lastRow="0" w:firstColumn="0" w:lastColumn="0" w:oddVBand="0" w:evenVBand="0" w:oddHBand="0" w:evenHBand="0" w:firstRowFirstColumn="0" w:firstRowLastColumn="0" w:lastRowFirstColumn="0" w:lastRowLastColumn="0"/>
             </w:pPr>
             <w:r>
-              <w:t>4</w:t>
+              <w:t>1</w:t>
             </w:r>
           </w:p>
         </w:tc>
@@ -425,17 +362,20 @@
               <w:ind w:left="-35"/>
               <w:cnfStyle w:val="000000100000" w:firstRow="0" w:lastRow="0" w:firstColumn="0" w:lastColumn="0" w:oddVBand="0" w:evenVBand="0" w:oddHBand="1" w:evenHBand="0" w:firstRowFirstColumn="0" w:firstRowLastColumn="0" w:lastRowFirstColumn="0" w:lastRowLastColumn="0"/>
             </w:pPr>
-            <w:proofErr w:type="spellStart"/>
-            <w:r>
-              <w:t>Color</w:t>
-            </w:r>
-            <w:proofErr w:type="spellEnd"/>
-            <w:r>
-              <w:t xml:space="preserve">- en </w:t>
-            </w:r>
-            <w:proofErr w:type="spellStart"/>
-            <w:r>
-              <w:t>boolean</w:t>
+            <w:r>
+              <w:t xml:space="preserve">Er kunnen </w:t>
+            </w:r>
+            <w:proofErr w:type="spellStart"/>
+            <w:r>
+              <w:t>enums</w:t>
+            </w:r>
+            <w:proofErr w:type="spellEnd"/>
+            <w:r>
+              <w:t xml:space="preserve"> toegevoegd worden aan </w:t>
+            </w:r>
+            <w:proofErr w:type="spellStart"/>
+            <w:r>
+              <w:t>ASTNodes</w:t>
             </w:r>
             <w:proofErr w:type="spellEnd"/>
             <w:r>
@@ -443,11 +383,27 @@
             </w:r>
             <w:proofErr w:type="spellStart"/>
             <w:r>
-              <w:t>literal</w:t>
-            </w:r>
-            <w:proofErr w:type="spellEnd"/>
-            <w:r>
-              <w:t xml:space="preserve"> in een berekening geeft een foutmelding.</w:t>
+              <w:t>errors</w:t>
+            </w:r>
+            <w:proofErr w:type="spellEnd"/>
+            <w:r>
+              <w:t xml:space="preserve"> om zo foutmeldingen met een ERROR of WARN of SYNTAX_ERROR aan te geven in de GUI wanneer de </w:t>
+            </w:r>
+            <w:proofErr w:type="spellStart"/>
+            <w:r>
+              <w:t>Parsed</w:t>
+            </w:r>
+            <w:proofErr w:type="spellEnd"/>
+            <w:r>
+              <w:t xml:space="preserve"> AST </w:t>
+            </w:r>
+            <w:proofErr w:type="spellStart"/>
+            <w:r>
+              <w:t>gechecked</w:t>
+            </w:r>
+            <w:proofErr w:type="spellEnd"/>
+            <w:r>
+              <w:t xml:space="preserve"> wordt.</w:t>
             </w:r>
           </w:p>
         </w:tc>
@@ -457,7 +413,6 @@
           </w:tcPr>
           <w:p>
             <w:pPr>
-              <w:keepNext/>
               <w:ind w:left="-35"/>
               <w:cnfStyle w:val="000000100000" w:firstRow="0" w:lastRow="0" w:firstColumn="0" w:lastColumn="0" w:oddVBand="0" w:evenVBand="0" w:oddHBand="1" w:evenHBand="0" w:firstRowFirstColumn="0" w:firstRowLastColumn="0" w:lastRowFirstColumn="0" w:lastRowLastColumn="0"/>
             </w:pPr>
@@ -491,16 +446,43 @@
               <w:ind w:left="-35"/>
               <w:cnfStyle w:val="000000000000" w:firstRow="0" w:lastRow="0" w:firstColumn="0" w:lastColumn="0" w:oddVBand="0" w:evenVBand="0" w:oddHBand="0" w:evenHBand="0" w:firstRowFirstColumn="0" w:firstRowLastColumn="0" w:lastRowFirstColumn="0" w:lastRowLastColumn="0"/>
             </w:pPr>
-            <w:r>
-              <w:t xml:space="preserve">Meerdere </w:t>
-            </w:r>
-            <w:proofErr w:type="spellStart"/>
-            <w:r>
-              <w:t>selectoren</w:t>
-            </w:r>
-            <w:proofErr w:type="spellEnd"/>
-            <w:r>
-              <w:t xml:space="preserve"> in 1 lijn, zoals: div, p, a { }.</w:t>
+            <w:proofErr w:type="spellStart"/>
+            <w:r>
+              <w:t>If</w:t>
+            </w:r>
+            <w:proofErr w:type="spellEnd"/>
+            <w:r>
+              <w:t xml:space="preserve">- en </w:t>
+            </w:r>
+            <w:proofErr w:type="spellStart"/>
+            <w:r>
+              <w:t>ElseClauses</w:t>
+            </w:r>
+            <w:proofErr w:type="spellEnd"/>
+            <w:r>
+              <w:t xml:space="preserve"> body wordt op de correcte plaats in de body</w:t>
+            </w:r>
+            <w:r>
+              <w:t xml:space="preserve"> van een </w:t>
+            </w:r>
+            <w:proofErr w:type="spellStart"/>
+            <w:r>
+              <w:t>selector</w:t>
+            </w:r>
+            <w:proofErr w:type="spellEnd"/>
+            <w:r>
+              <w:t xml:space="preserve"> gezet</w:t>
+            </w:r>
+            <w:r>
+              <w:t xml:space="preserve"> </w:t>
+            </w:r>
+            <w:proofErr w:type="spellStart"/>
+            <w:r>
+              <w:t>gezet</w:t>
+            </w:r>
+            <w:proofErr w:type="spellEnd"/>
+            <w:r>
+              <w:t xml:space="preserve"> bij transformatie.</w:t>
             </w:r>
           </w:p>
         </w:tc>
@@ -510,12 +492,11 @@
           </w:tcPr>
           <w:p>
             <w:pPr>
-              <w:keepNext/>
               <w:ind w:left="-35"/>
               <w:cnfStyle w:val="000000000000" w:firstRow="0" w:lastRow="0" w:firstColumn="0" w:lastColumn="0" w:oddVBand="0" w:evenVBand="0" w:oddHBand="0" w:evenHBand="0" w:firstRowFirstColumn="0" w:firstRowLastColumn="0" w:lastRowFirstColumn="0" w:lastRowLastColumn="0"/>
             </w:pPr>
             <w:r>
-              <w:t>2</w:t>
+              <w:t>4</w:t>
             </w:r>
           </w:p>
         </w:tc>
@@ -547,8 +528,29 @@
               <w:ind w:left="-35"/>
               <w:cnfStyle w:val="000000100000" w:firstRow="0" w:lastRow="0" w:firstColumn="0" w:lastColumn="0" w:oddVBand="0" w:evenVBand="0" w:oddHBand="1" w:evenHBand="0" w:firstRowFirstColumn="0" w:firstRowLastColumn="0" w:lastRowFirstColumn="0" w:lastRowLastColumn="0"/>
             </w:pPr>
-            <w:r>
-              <w:t>Regelnummer wordt aangegeven bij foutmeldingen bij checker.</w:t>
+            <w:proofErr w:type="spellStart"/>
+            <w:r>
+              <w:t>Color</w:t>
+            </w:r>
+            <w:proofErr w:type="spellEnd"/>
+            <w:r>
+              <w:t xml:space="preserve">- en </w:t>
+            </w:r>
+            <w:proofErr w:type="spellStart"/>
+            <w:r>
+              <w:t>boolean</w:t>
+            </w:r>
+            <w:proofErr w:type="spellEnd"/>
+            <w:r>
+              <w:t xml:space="preserve"> </w:t>
+            </w:r>
+            <w:proofErr w:type="spellStart"/>
+            <w:r>
+              <w:t>literal</w:t>
+            </w:r>
+            <w:proofErr w:type="spellEnd"/>
+            <w:r>
+              <w:t xml:space="preserve"> in een berekening geeft een foutmelding.</w:t>
             </w:r>
           </w:p>
         </w:tc>
@@ -564,6 +566,627 @@
             </w:pPr>
             <w:r>
               <w:t>2</w:t>
+            </w:r>
+          </w:p>
+        </w:tc>
+      </w:tr>
+      <w:tr>
+        <w:tc>
+          <w:tcPr>
+            <w:cnfStyle w:val="001000000000" w:firstRow="0" w:lastRow="0" w:firstColumn="1" w:lastColumn="0" w:oddVBand="0" w:evenVBand="0" w:oddHBand="0" w:evenHBand="0" w:firstRowFirstColumn="0" w:firstRowLastColumn="0" w:lastRowFirstColumn="0" w:lastRowLastColumn="0"/>
+            <w:tcW w:w="328" w:type="dxa"/>
+          </w:tcPr>
+          <w:p>
+            <w:pPr>
+              <w:ind w:left="-35"/>
+            </w:pPr>
+            <w:r>
+              <w:t>8</w:t>
+            </w:r>
+          </w:p>
+        </w:tc>
+        <w:tc>
+          <w:tcPr>
+            <w:tcW w:w="9752" w:type="dxa"/>
+          </w:tcPr>
+          <w:p>
+            <w:pPr>
+              <w:ind w:left="-35"/>
+              <w:cnfStyle w:val="000000000000" w:firstRow="0" w:lastRow="0" w:firstColumn="0" w:lastColumn="0" w:oddVBand="0" w:evenVBand="0" w:oddHBand="0" w:evenHBand="0" w:firstRowFirstColumn="0" w:firstRowLastColumn="0" w:lastRowFirstColumn="0" w:lastRowLastColumn="0"/>
+            </w:pPr>
+            <w:r>
+              <w:t xml:space="preserve">Meerdere </w:t>
+            </w:r>
+            <w:proofErr w:type="spellStart"/>
+            <w:r>
+              <w:t>selectoren</w:t>
+            </w:r>
+            <w:proofErr w:type="spellEnd"/>
+            <w:r>
+              <w:t xml:space="preserve"> in 1 lijn, zoals: div, p, a { }.</w:t>
+            </w:r>
+          </w:p>
+        </w:tc>
+        <w:tc>
+          <w:tcPr>
+            <w:tcW w:w="1530" w:type="dxa"/>
+          </w:tcPr>
+          <w:p>
+            <w:pPr>
+              <w:keepNext/>
+              <w:ind w:left="-35"/>
+              <w:cnfStyle w:val="000000000000" w:firstRow="0" w:lastRow="0" w:firstColumn="0" w:lastColumn="0" w:oddVBand="0" w:evenVBand="0" w:oddHBand="0" w:evenHBand="0" w:firstRowFirstColumn="0" w:firstRowLastColumn="0" w:lastRowFirstColumn="0" w:lastRowLastColumn="0"/>
+            </w:pPr>
+            <w:r>
+              <w:t>2</w:t>
+            </w:r>
+          </w:p>
+        </w:tc>
+      </w:tr>
+      <w:tr>
+        <w:trPr>
+          <w:cnfStyle w:val="000000100000" w:firstRow="0" w:lastRow="0" w:firstColumn="0" w:lastColumn="0" w:oddVBand="0" w:evenVBand="0" w:oddHBand="1" w:evenHBand="0" w:firstRowFirstColumn="0" w:firstRowLastColumn="0" w:lastRowFirstColumn="0" w:lastRowLastColumn="0"/>
+        </w:trPr>
+        <w:tc>
+          <w:tcPr>
+            <w:cnfStyle w:val="001000000000" w:firstRow="0" w:lastRow="0" w:firstColumn="1" w:lastColumn="0" w:oddVBand="0" w:evenVBand="0" w:oddHBand="0" w:evenHBand="0" w:firstRowFirstColumn="0" w:firstRowLastColumn="0" w:lastRowFirstColumn="0" w:lastRowLastColumn="0"/>
+            <w:tcW w:w="328" w:type="dxa"/>
+          </w:tcPr>
+          <w:p>
+            <w:pPr>
+              <w:ind w:left="-35"/>
+            </w:pPr>
+            <w:r>
+              <w:t>9</w:t>
+            </w:r>
+          </w:p>
+        </w:tc>
+        <w:tc>
+          <w:tcPr>
+            <w:tcW w:w="9752" w:type="dxa"/>
+          </w:tcPr>
+          <w:p>
+            <w:pPr>
+              <w:ind w:left="-35"/>
+              <w:cnfStyle w:val="000000100000" w:firstRow="0" w:lastRow="0" w:firstColumn="0" w:lastColumn="0" w:oddVBand="0" w:evenVBand="0" w:oddHBand="1" w:evenHBand="0" w:firstRowFirstColumn="0" w:firstRowLastColumn="0" w:lastRowFirstColumn="0" w:lastRowLastColumn="0"/>
+            </w:pPr>
+            <w:proofErr w:type="spellStart"/>
+            <w:r>
+              <w:t>Comments</w:t>
+            </w:r>
+            <w:proofErr w:type="spellEnd"/>
+            <w:r>
+              <w:t xml:space="preserve"> maken is mogelijk.</w:t>
+            </w:r>
+          </w:p>
+        </w:tc>
+        <w:tc>
+          <w:tcPr>
+            <w:tcW w:w="1530" w:type="dxa"/>
+          </w:tcPr>
+          <w:p>
+            <w:pPr>
+              <w:keepNext/>
+              <w:ind w:left="-35"/>
+              <w:cnfStyle w:val="000000100000" w:firstRow="0" w:lastRow="0" w:firstColumn="0" w:lastColumn="0" w:oddVBand="0" w:evenVBand="0" w:oddHBand="1" w:evenHBand="0" w:firstRowFirstColumn="0" w:firstRowLastColumn="0" w:lastRowFirstColumn="0" w:lastRowLastColumn="0"/>
+            </w:pPr>
+            <w:r>
+              <w:t>0</w:t>
+            </w:r>
+          </w:p>
+        </w:tc>
+      </w:tr>
+      <w:tr>
+        <w:tc>
+          <w:tcPr>
+            <w:cnfStyle w:val="001000000000" w:firstRow="0" w:lastRow="0" w:firstColumn="1" w:lastColumn="0" w:oddVBand="0" w:evenVBand="0" w:oddHBand="0" w:evenHBand="0" w:firstRowFirstColumn="0" w:firstRowLastColumn="0" w:lastRowFirstColumn="0" w:lastRowLastColumn="0"/>
+            <w:tcW w:w="328" w:type="dxa"/>
+          </w:tcPr>
+          <w:p>
+            <w:pPr>
+              <w:ind w:left="-35"/>
+            </w:pPr>
+            <w:r>
+              <w:t>10</w:t>
+            </w:r>
+          </w:p>
+        </w:tc>
+        <w:tc>
+          <w:tcPr>
+            <w:tcW w:w="9752" w:type="dxa"/>
+          </w:tcPr>
+          <w:p>
+            <w:pPr>
+              <w:ind w:left="-35"/>
+              <w:cnfStyle w:val="000000000000" w:firstRow="0" w:lastRow="0" w:firstColumn="0" w:lastColumn="0" w:oddVBand="0" w:evenVBand="0" w:oddHBand="0" w:evenHBand="0" w:firstRowFirstColumn="0" w:firstRowLastColumn="0" w:lastRowFirstColumn="0" w:lastRowLastColumn="0"/>
+            </w:pPr>
+            <w:r>
+              <w:t xml:space="preserve">TRUE, True, </w:t>
+            </w:r>
+            <w:proofErr w:type="spellStart"/>
+            <w:r>
+              <w:t>true</w:t>
+            </w:r>
+            <w:proofErr w:type="spellEnd"/>
+            <w:r>
+              <w:t xml:space="preserve">, FALSE, </w:t>
+            </w:r>
+            <w:proofErr w:type="spellStart"/>
+            <w:r>
+              <w:t>False</w:t>
+            </w:r>
+            <w:proofErr w:type="spellEnd"/>
+            <w:r>
+              <w:t xml:space="preserve">, </w:t>
+            </w:r>
+            <w:proofErr w:type="spellStart"/>
+            <w:r>
+              <w:t>false</w:t>
+            </w:r>
+            <w:proofErr w:type="spellEnd"/>
+            <w:r>
+              <w:t xml:space="preserve"> zijn </w:t>
+            </w:r>
+            <w:proofErr w:type="spellStart"/>
+            <w:r>
+              <w:t>geaccepteerede</w:t>
+            </w:r>
+            <w:proofErr w:type="spellEnd"/>
+            <w:r>
+              <w:t xml:space="preserve"> </w:t>
+            </w:r>
+            <w:proofErr w:type="spellStart"/>
+            <w:r>
+              <w:t>bool</w:t>
+            </w:r>
+            <w:proofErr w:type="spellEnd"/>
+            <w:r>
+              <w:t xml:space="preserve"> </w:t>
+            </w:r>
+            <w:proofErr w:type="spellStart"/>
+            <w:r>
+              <w:t>literal</w:t>
+            </w:r>
+            <w:proofErr w:type="spellEnd"/>
+            <w:r>
+              <w:t xml:space="preserve"> </w:t>
+            </w:r>
+            <w:proofErr w:type="spellStart"/>
+            <w:r>
+              <w:t>values</w:t>
+            </w:r>
+            <w:proofErr w:type="spellEnd"/>
+            <w:r>
+              <w:t>.</w:t>
+            </w:r>
+            <w:r>
+              <w:t xml:space="preserve"> (puur omdat ik het hinderlijk vond om TRUE/FALSE in hoofdletters te schrijven, ik vind dat TRUE == True == </w:t>
+            </w:r>
+            <w:proofErr w:type="spellStart"/>
+            <w:r>
+              <w:t>true</w:t>
+            </w:r>
+            <w:proofErr w:type="spellEnd"/>
+            <w:r>
+              <w:t xml:space="preserve"> | FALSE == </w:t>
+            </w:r>
+            <w:proofErr w:type="spellStart"/>
+            <w:r>
+              <w:t>False</w:t>
+            </w:r>
+            <w:proofErr w:type="spellEnd"/>
+            <w:r>
+              <w:t xml:space="preserve"> == </w:t>
+            </w:r>
+            <w:proofErr w:type="spellStart"/>
+            <w:r>
+              <w:t>false</w:t>
+            </w:r>
+            <w:proofErr w:type="spellEnd"/>
+            <w:r>
+              <w:t>)</w:t>
+            </w:r>
+          </w:p>
+        </w:tc>
+        <w:tc>
+          <w:tcPr>
+            <w:tcW w:w="1530" w:type="dxa"/>
+          </w:tcPr>
+          <w:p>
+            <w:pPr>
+              <w:keepNext/>
+              <w:ind w:left="-35"/>
+              <w:cnfStyle w:val="000000000000" w:firstRow="0" w:lastRow="0" w:firstColumn="0" w:lastColumn="0" w:oddVBand="0" w:evenVBand="0" w:oddHBand="0" w:evenHBand="0" w:firstRowFirstColumn="0" w:firstRowLastColumn="0" w:lastRowFirstColumn="0" w:lastRowLastColumn="0"/>
+            </w:pPr>
+            <w:r>
+              <w:t>0</w:t>
+            </w:r>
+          </w:p>
+        </w:tc>
+      </w:tr>
+      <w:tr>
+        <w:trPr>
+          <w:cnfStyle w:val="000000100000" w:firstRow="0" w:lastRow="0" w:firstColumn="0" w:lastColumn="0" w:oddVBand="0" w:evenVBand="0" w:oddHBand="1" w:evenHBand="0" w:firstRowFirstColumn="0" w:firstRowLastColumn="0" w:lastRowFirstColumn="0" w:lastRowLastColumn="0"/>
+        </w:trPr>
+        <w:tc>
+          <w:tcPr>
+            <w:cnfStyle w:val="001000000000" w:firstRow="0" w:lastRow="0" w:firstColumn="1" w:lastColumn="0" w:oddVBand="0" w:evenVBand="0" w:oddHBand="0" w:evenHBand="0" w:firstRowFirstColumn="0" w:firstRowLastColumn="0" w:lastRowFirstColumn="0" w:lastRowLastColumn="0"/>
+            <w:tcW w:w="328" w:type="dxa"/>
+          </w:tcPr>
+          <w:p>
+            <w:pPr>
+              <w:ind w:left="-35"/>
+            </w:pPr>
+            <w:r>
+              <w:t>11</w:t>
+            </w:r>
+          </w:p>
+        </w:tc>
+        <w:tc>
+          <w:tcPr>
+            <w:tcW w:w="9752" w:type="dxa"/>
+          </w:tcPr>
+          <w:p>
+            <w:pPr>
+              <w:ind w:left="-35"/>
+              <w:cnfStyle w:val="000000100000" w:firstRow="0" w:lastRow="0" w:firstColumn="0" w:lastColumn="0" w:oddVBand="0" w:evenVBand="0" w:oddHBand="1" w:evenHBand="0" w:firstRowFirstColumn="0" w:firstRowLastColumn="0" w:lastRowFirstColumn="0" w:lastRowLastColumn="0"/>
+            </w:pPr>
+            <w:r>
+              <w:t xml:space="preserve">Mogelijkheid om tags te selecteren die 1 of meerdere </w:t>
+            </w:r>
+            <w:proofErr w:type="spellStart"/>
+            <w:r>
+              <w:t>klasses</w:t>
+            </w:r>
+            <w:proofErr w:type="spellEnd"/>
+            <w:r>
+              <w:t xml:space="preserve"> gebruiken (</w:t>
+            </w:r>
+            <w:proofErr w:type="spellStart"/>
+            <w:r>
+              <w:t>div.main.container</w:t>
+            </w:r>
+            <w:proofErr w:type="spellEnd"/>
+            <w:r>
+              <w:t xml:space="preserve">, selecteert alle </w:t>
+            </w:r>
+            <w:proofErr w:type="spellStart"/>
+            <w:r>
+              <w:t>divs</w:t>
+            </w:r>
+            <w:proofErr w:type="spellEnd"/>
+            <w:r>
+              <w:t xml:space="preserve"> met de </w:t>
+            </w:r>
+            <w:proofErr w:type="spellStart"/>
+            <w:r>
+              <w:t>css</w:t>
+            </w:r>
+            <w:proofErr w:type="spellEnd"/>
+            <w:r>
+              <w:t xml:space="preserve"> classes </w:t>
+            </w:r>
+            <w:proofErr w:type="spellStart"/>
+            <w:r>
+              <w:t>main</w:t>
+            </w:r>
+            <w:proofErr w:type="spellEnd"/>
+            <w:r>
+              <w:t xml:space="preserve"> en container)</w:t>
+            </w:r>
+          </w:p>
+        </w:tc>
+        <w:tc>
+          <w:tcPr>
+            <w:tcW w:w="1530" w:type="dxa"/>
+          </w:tcPr>
+          <w:p>
+            <w:pPr>
+              <w:keepNext/>
+              <w:ind w:left="-35"/>
+              <w:cnfStyle w:val="000000100000" w:firstRow="0" w:lastRow="0" w:firstColumn="0" w:lastColumn="0" w:oddVBand="0" w:evenVBand="0" w:oddHBand="1" w:evenHBand="0" w:firstRowFirstColumn="0" w:firstRowLastColumn="0" w:lastRowFirstColumn="0" w:lastRowLastColumn="0"/>
+            </w:pPr>
+            <w:r>
+              <w:t>1</w:t>
+            </w:r>
+          </w:p>
+        </w:tc>
+      </w:tr>
+      <w:tr>
+        <w:tc>
+          <w:tcPr>
+            <w:cnfStyle w:val="001000000000" w:firstRow="0" w:lastRow="0" w:firstColumn="1" w:lastColumn="0" w:oddVBand="0" w:evenVBand="0" w:oddHBand="0" w:evenHBand="0" w:firstRowFirstColumn="0" w:firstRowLastColumn="0" w:lastRowFirstColumn="0" w:lastRowLastColumn="0"/>
+            <w:tcW w:w="328" w:type="dxa"/>
+          </w:tcPr>
+          <w:p>
+            <w:pPr>
+              <w:ind w:left="-35"/>
+            </w:pPr>
+            <w:r>
+              <w:t>12</w:t>
+            </w:r>
+          </w:p>
+        </w:tc>
+        <w:tc>
+          <w:tcPr>
+            <w:tcW w:w="9752" w:type="dxa"/>
+          </w:tcPr>
+          <w:p>
+            <w:pPr>
+              <w:ind w:left="-35"/>
+              <w:cnfStyle w:val="000000000000" w:firstRow="0" w:lastRow="0" w:firstColumn="0" w:lastColumn="0" w:oddVBand="0" w:evenVBand="0" w:oddHBand="0" w:evenHBand="0" w:firstRowFirstColumn="0" w:firstRowLastColumn="0" w:lastRowFirstColumn="0" w:lastRowLastColumn="0"/>
+            </w:pPr>
+            <w:r>
+              <w:t xml:space="preserve">Mogelijkheid om </w:t>
+            </w:r>
+            <w:r>
+              <w:t xml:space="preserve">tags met </w:t>
+            </w:r>
+            <w:proofErr w:type="spellStart"/>
+            <w:r>
+              <w:t>identifiers</w:t>
+            </w:r>
+            <w:proofErr w:type="spellEnd"/>
+            <w:r>
+              <w:t xml:space="preserve"> te selecteren die 1 of meerdere </w:t>
+            </w:r>
+            <w:proofErr w:type="spellStart"/>
+            <w:r>
+              <w:t>klasses</w:t>
+            </w:r>
+            <w:proofErr w:type="spellEnd"/>
+            <w:r>
+              <w:t xml:space="preserve"> gebruiken (</w:t>
+            </w:r>
+            <w:r>
+              <w:t>#identifier</w:t>
+            </w:r>
+            <w:r>
+              <w:t xml:space="preserve">.main.container, selecteert alle </w:t>
+            </w:r>
+            <w:r>
+              <w:t xml:space="preserve">elementen met de </w:t>
+            </w:r>
+            <w:proofErr w:type="spellStart"/>
+            <w:r>
+              <w:t>identifier</w:t>
+            </w:r>
+            <w:proofErr w:type="spellEnd"/>
+            <w:r>
+              <w:t xml:space="preserve"> #identifier en </w:t>
+            </w:r>
+            <w:r>
+              <w:t xml:space="preserve">de </w:t>
+            </w:r>
+            <w:proofErr w:type="spellStart"/>
+            <w:r>
+              <w:t>css</w:t>
+            </w:r>
+            <w:proofErr w:type="spellEnd"/>
+            <w:r>
+              <w:t xml:space="preserve"> classes </w:t>
+            </w:r>
+            <w:proofErr w:type="spellStart"/>
+            <w:r>
+              <w:t>main</w:t>
+            </w:r>
+            <w:proofErr w:type="spellEnd"/>
+            <w:r>
+              <w:t xml:space="preserve"> en container)</w:t>
+            </w:r>
+          </w:p>
+        </w:tc>
+        <w:tc>
+          <w:tcPr>
+            <w:tcW w:w="1530" w:type="dxa"/>
+          </w:tcPr>
+          <w:p>
+            <w:pPr>
+              <w:keepNext/>
+              <w:ind w:left="-35"/>
+              <w:cnfStyle w:val="000000000000" w:firstRow="0" w:lastRow="0" w:firstColumn="0" w:lastColumn="0" w:oddVBand="0" w:evenVBand="0" w:oddHBand="0" w:evenHBand="0" w:firstRowFirstColumn="0" w:firstRowLastColumn="0" w:lastRowFirstColumn="0" w:lastRowLastColumn="0"/>
+            </w:pPr>
+            <w:r>
+              <w:t>1</w:t>
+            </w:r>
+          </w:p>
+        </w:tc>
+      </w:tr>
+      <w:tr>
+        <w:trPr>
+          <w:cnfStyle w:val="000000100000" w:firstRow="0" w:lastRow="0" w:firstColumn="0" w:lastColumn="0" w:oddVBand="0" w:evenVBand="0" w:oddHBand="1" w:evenHBand="0" w:firstRowFirstColumn="0" w:firstRowLastColumn="0" w:lastRowFirstColumn="0" w:lastRowLastColumn="0"/>
+        </w:trPr>
+        <w:tc>
+          <w:tcPr>
+            <w:cnfStyle w:val="001000000000" w:firstRow="0" w:lastRow="0" w:firstColumn="1" w:lastColumn="0" w:oddVBand="0" w:evenVBand="0" w:oddHBand="0" w:evenHBand="0" w:firstRowFirstColumn="0" w:firstRowLastColumn="0" w:lastRowFirstColumn="0" w:lastRowLastColumn="0"/>
+            <w:tcW w:w="328" w:type="dxa"/>
+          </w:tcPr>
+          <w:p>
+            <w:pPr>
+              <w:ind w:left="-35"/>
+            </w:pPr>
+            <w:r>
+              <w:t>1</w:t>
+            </w:r>
+            <w:r>
+              <w:t>3</w:t>
+            </w:r>
+          </w:p>
+        </w:tc>
+        <w:tc>
+          <w:tcPr>
+            <w:tcW w:w="9752" w:type="dxa"/>
+          </w:tcPr>
+          <w:p>
+            <w:pPr>
+              <w:ind w:left="-35"/>
+              <w:cnfStyle w:val="000000100000" w:firstRow="0" w:lastRow="0" w:firstColumn="0" w:lastColumn="0" w:oddVBand="0" w:evenVBand="0" w:oddHBand="1" w:evenHBand="0" w:firstRowFirstColumn="0" w:firstRowLastColumn="0" w:lastRowFirstColumn="0" w:lastRowLastColumn="0"/>
+            </w:pPr>
+            <w:r>
+              <w:t>Mogelijkheid om alle elementen te selecteren die 1 of meerdere classes gebruiken (.</w:t>
+            </w:r>
+            <w:proofErr w:type="spellStart"/>
+            <w:r>
+              <w:t>OuterContainer.InnerContainer</w:t>
+            </w:r>
+            <w:proofErr w:type="spellEnd"/>
+            <w:r>
+              <w:t xml:space="preserve">, selecteert alle elementen met de </w:t>
+            </w:r>
+            <w:proofErr w:type="spellStart"/>
+            <w:r>
+              <w:t>css</w:t>
+            </w:r>
+            <w:proofErr w:type="spellEnd"/>
+            <w:r>
+              <w:t xml:space="preserve"> classes </w:t>
+            </w:r>
+            <w:proofErr w:type="spellStart"/>
+            <w:r>
+              <w:t>OuterContainer</w:t>
+            </w:r>
+            <w:proofErr w:type="spellEnd"/>
+            <w:r>
+              <w:t xml:space="preserve"> en </w:t>
+            </w:r>
+            <w:proofErr w:type="spellStart"/>
+            <w:r>
+              <w:t>InnerContainer</w:t>
+            </w:r>
+            <w:proofErr w:type="spellEnd"/>
+            <w:r>
+              <w:t>)</w:t>
+            </w:r>
+          </w:p>
+        </w:tc>
+        <w:tc>
+          <w:tcPr>
+            <w:tcW w:w="1530" w:type="dxa"/>
+          </w:tcPr>
+          <w:p>
+            <w:pPr>
+              <w:keepNext/>
+              <w:ind w:left="-35"/>
+              <w:cnfStyle w:val="000000100000" w:firstRow="0" w:lastRow="0" w:firstColumn="0" w:lastColumn="0" w:oddVBand="0" w:evenVBand="0" w:oddHBand="1" w:evenHBand="0" w:firstRowFirstColumn="0" w:firstRowLastColumn="0" w:lastRowFirstColumn="0" w:lastRowLastColumn="0"/>
+            </w:pPr>
+            <w:r>
+              <w:t>1</w:t>
+            </w:r>
+          </w:p>
+        </w:tc>
+      </w:tr>
+      <w:tr>
+        <w:tc>
+          <w:tcPr>
+            <w:cnfStyle w:val="001000000000" w:firstRow="0" w:lastRow="0" w:firstColumn="1" w:lastColumn="0" w:oddVBand="0" w:evenVBand="0" w:oddHBand="0" w:evenHBand="0" w:firstRowFirstColumn="0" w:firstRowLastColumn="0" w:lastRowFirstColumn="0" w:lastRowLastColumn="0"/>
+            <w:tcW w:w="328" w:type="dxa"/>
+          </w:tcPr>
+          <w:p>
+            <w:pPr>
+              <w:ind w:left="-35"/>
+            </w:pPr>
+            <w:r>
+              <w:t>1</w:t>
+            </w:r>
+            <w:r>
+              <w:t>4</w:t>
+            </w:r>
+          </w:p>
+        </w:tc>
+        <w:tc>
+          <w:tcPr>
+            <w:tcW w:w="9752" w:type="dxa"/>
+          </w:tcPr>
+          <w:p>
+            <w:pPr>
+              <w:ind w:left="-35"/>
+              <w:cnfStyle w:val="000000000000" w:firstRow="0" w:lastRow="0" w:firstColumn="0" w:lastColumn="0" w:oddVBand="0" w:evenVBand="0" w:oddHBand="0" w:evenHBand="0" w:firstRowFirstColumn="0" w:firstRowLastColumn="0" w:lastRowFirstColumn="0" w:lastRowLastColumn="0"/>
+            </w:pPr>
+            <w:r>
+              <w:t xml:space="preserve">Het is nu mogelijk om </w:t>
+            </w:r>
+            <w:proofErr w:type="spellStart"/>
+            <w:r>
+              <w:t>css</w:t>
+            </w:r>
+            <w:proofErr w:type="spellEnd"/>
+            <w:r>
+              <w:t xml:space="preserve"> classes of </w:t>
+            </w:r>
+            <w:proofErr w:type="spellStart"/>
+            <w:r>
+              <w:t>identifiers</w:t>
+            </w:r>
+            <w:proofErr w:type="spellEnd"/>
+            <w:r>
+              <w:t xml:space="preserve"> te maken met hoofdletters in de naam en </w:t>
+            </w:r>
+            <w:proofErr w:type="spellStart"/>
+            <w:r>
+              <w:t>underscores</w:t>
+            </w:r>
+            <w:proofErr w:type="spellEnd"/>
+            <w:r>
+              <w:t xml:space="preserve"> (</w:t>
+            </w:r>
+            <w:proofErr w:type="spellStart"/>
+            <w:r>
+              <w:t>main_container</w:t>
+            </w:r>
+            <w:proofErr w:type="spellEnd"/>
+            <w:r>
+              <w:t xml:space="preserve">, </w:t>
+            </w:r>
+            <w:proofErr w:type="spellStart"/>
+            <w:r>
+              <w:t>Main_Container</w:t>
+            </w:r>
+            <w:proofErr w:type="spellEnd"/>
+            <w:r>
+              <w:t xml:space="preserve">, </w:t>
+            </w:r>
+            <w:proofErr w:type="spellStart"/>
+            <w:r>
+              <w:t>MainContainer</w:t>
+            </w:r>
+            <w:proofErr w:type="spellEnd"/>
+            <w:r>
+              <w:t xml:space="preserve">, </w:t>
+            </w:r>
+            <w:proofErr w:type="spellStart"/>
+            <w:r>
+              <w:t>MaInCoNtAInEr</w:t>
+            </w:r>
+            <w:proofErr w:type="spellEnd"/>
+            <w:r>
+              <w:t xml:space="preserve"> </w:t>
+            </w:r>
+            <w:r>
+              <w:sym w:font="Wingdings" w:char="F0DF"/>
+            </w:r>
+            <w:r>
+              <w:t xml:space="preserve"> waarom je die laatste zou willen weet ik niet maar het</w:t>
+            </w:r>
+            <w:r>
+              <w:t xml:space="preserve"> kan in CSS en dus nu ook in ICSS</w:t>
+            </w:r>
+            <w:r>
+              <w:t>)</w:t>
+            </w:r>
+          </w:p>
+        </w:tc>
+        <w:tc>
+          <w:tcPr>
+            <w:tcW w:w="1530" w:type="dxa"/>
+          </w:tcPr>
+          <w:p>
+            <w:pPr>
+              <w:keepNext/>
+              <w:ind w:left="-35"/>
+              <w:cnfStyle w:val="000000000000" w:firstRow="0" w:lastRow="0" w:firstColumn="0" w:lastColumn="0" w:oddVBand="0" w:evenVBand="0" w:oddHBand="0" w:evenHBand="0" w:firstRowFirstColumn="0" w:firstRowLastColumn="0" w:lastRowFirstColumn="0" w:lastRowLastColumn="0"/>
+            </w:pPr>
+            <w:r>
+              <w:t>1</w:t>
             </w:r>
           </w:p>
         </w:tc>
@@ -608,15 +1231,32 @@
       <w:pPr>
         <w:ind w:left="-900"/>
       </w:pPr>
-      <w:r>
+    </w:p>
+    <w:p/>
+    <w:p>
+      <w:pPr>
+        <w:pStyle w:val="Kop2"/>
         <w:rPr>
-          <w:noProof/>
+          <w:rStyle w:val="Nadruk"/>
         </w:rPr>
+      </w:pPr>
+      <w:r>
+        <w:rPr>
+          <w:rStyle w:val="Nadruk"/>
+        </w:rPr>
+        <w:t>Voorbeeld van uitbreiding 1</w:t>
+      </w:r>
+    </w:p>
+    <w:p>
+      <w:pPr>
+        <w:ind w:left="-900"/>
+      </w:pPr>
+      <w:r>
         <w:drawing>
-          <wp:inline distT="0" distB="0" distL="0" distR="0" wp14:anchorId="09E80DD9" wp14:editId="40949266">
-            <wp:extent cx="6963098" cy="6126480"/>
-            <wp:effectExtent l="0" t="0" r="9525" b="7620"/>
-            <wp:docPr id="6" name="Afbeelding 6"/>
+          <wp:inline distT="0" distB="0" distL="0" distR="0" wp14:anchorId="49D6020B" wp14:editId="5E278F84">
+            <wp:extent cx="7009241" cy="3657600"/>
+            <wp:effectExtent l="0" t="0" r="1270" b="0"/>
+            <wp:docPr id="1" name="Afbeelding 1" descr="Afbeelding met tekst&#10;&#10;Automatisch gegenereerde beschrijving"/>
             <wp:cNvGraphicFramePr>
               <a:graphicFrameLocks xmlns:a="http://schemas.openxmlformats.org/drawingml/2006/main" noChangeAspect="1"/>
             </wp:cNvGraphicFramePr>
@@ -624,7 +1264,7 @@
               <a:graphicData uri="http://schemas.openxmlformats.org/drawingml/2006/picture">
                 <pic:pic xmlns:pic="http://schemas.openxmlformats.org/drawingml/2006/picture">
                   <pic:nvPicPr>
-                    <pic:cNvPr id="1" name=""/>
+                    <pic:cNvPr id="1" name="Afbeelding 1" descr="Afbeelding met tekst&#10;&#10;Automatisch gegenereerde beschrijving"/>
                     <pic:cNvPicPr/>
                   </pic:nvPicPr>
                   <pic:blipFill>
@@ -636,7 +1276,7 @@
                   <pic:spPr>
                     <a:xfrm>
                       <a:off x="0" y="0"/>
-                      <a:ext cx="6963098" cy="6126480"/>
+                      <a:ext cx="7009241" cy="3657600"/>
                     </a:xfrm>
                     <a:prstGeom prst="rect">
                       <a:avLst/>
@@ -649,7 +1289,6 @@
         </w:drawing>
       </w:r>
     </w:p>
-    <w:p/>
     <w:p>
       <w:pPr>
         <w:pStyle w:val="Kop2"/>
@@ -661,8 +1300,7 @@
         <w:rPr>
           <w:rStyle w:val="Nadruk"/>
         </w:rPr>
-        <w:lastRenderedPageBreak/>
-        <w:t>Voorbeeld van uitbreiding 1</w:t>
+        <w:t>Voorbeeld van uitbreiding 2</w:t>
       </w:r>
     </w:p>
     <w:p>
@@ -670,14 +1308,11 @@
         <w:ind w:left="-900"/>
       </w:pPr>
       <w:r>
-        <w:rPr>
-          <w:noProof/>
-        </w:rPr>
         <w:drawing>
-          <wp:inline distT="0" distB="0" distL="0" distR="0" wp14:anchorId="5614DBFE" wp14:editId="053D9E38">
-            <wp:extent cx="7009241" cy="3657600"/>
-            <wp:effectExtent l="0" t="0" r="1270" b="0"/>
-            <wp:docPr id="38" name="Afbeelding 38"/>
+          <wp:inline distT="0" distB="0" distL="0" distR="0" wp14:anchorId="29B5CF8A" wp14:editId="2309C397">
+            <wp:extent cx="7007761" cy="3657600"/>
+            <wp:effectExtent l="0" t="0" r="3175" b="0"/>
+            <wp:docPr id="9" name="Afbeelding 9"/>
             <wp:cNvGraphicFramePr>
               <a:graphicFrameLocks xmlns:a="http://schemas.openxmlformats.org/drawingml/2006/main" noChangeAspect="1"/>
             </wp:cNvGraphicFramePr>
@@ -697,7 +1332,7 @@
                   <pic:spPr>
                     <a:xfrm>
                       <a:off x="0" y="0"/>
-                      <a:ext cx="7009241" cy="3657600"/>
+                      <a:ext cx="7007761" cy="3657600"/>
                     </a:xfrm>
                     <a:prstGeom prst="rect">
                       <a:avLst/>
@@ -709,15 +1344,32 @@
           </wp:inline>
         </w:drawing>
       </w:r>
-      <w:r>
+    </w:p>
+    <w:p>
+      <w:pPr>
+        <w:pStyle w:val="Kop2"/>
         <w:rPr>
-          <w:noProof/>
+          <w:rStyle w:val="Nadruk"/>
         </w:rPr>
+      </w:pPr>
+      <w:r>
+        <w:rPr>
+          <w:rStyle w:val="Nadruk"/>
+        </w:rPr>
+        <w:lastRenderedPageBreak/>
+        <w:t>Voorbeeld van uitbreiding 3</w:t>
+      </w:r>
+    </w:p>
+    <w:p>
+      <w:pPr>
+        <w:ind w:left="-900"/>
+      </w:pPr>
+      <w:r>
         <w:drawing>
-          <wp:inline distT="0" distB="0" distL="0" distR="0" wp14:anchorId="5A841A52" wp14:editId="380723D0">
-            <wp:extent cx="6992993" cy="3657600"/>
-            <wp:effectExtent l="0" t="0" r="0" b="0"/>
-            <wp:docPr id="39" name="Afbeelding 39"/>
+          <wp:inline distT="0" distB="0" distL="0" distR="0" wp14:anchorId="2F351499" wp14:editId="4C033C4A">
+            <wp:extent cx="7043465" cy="3657600"/>
+            <wp:effectExtent l="0" t="0" r="5080" b="0"/>
+            <wp:docPr id="10" name="Afbeelding 10"/>
             <wp:cNvGraphicFramePr>
               <a:graphicFrameLocks xmlns:a="http://schemas.openxmlformats.org/drawingml/2006/main" noChangeAspect="1"/>
             </wp:cNvGraphicFramePr>
@@ -737,7 +1389,7 @@
                   <pic:spPr>
                     <a:xfrm>
                       <a:off x="0" y="0"/>
-                      <a:ext cx="6992993" cy="3657600"/>
+                      <a:ext cx="7043465" cy="3657600"/>
                     </a:xfrm>
                     <a:prstGeom prst="rect">
                       <a:avLst/>
@@ -750,8 +1402,11 @@
         </w:drawing>
       </w:r>
     </w:p>
-    <w:p/>
-    <w:p/>
+    <w:p>
+      <w:r>
+        <w:br w:type="page"/>
+      </w:r>
+    </w:p>
     <w:p>
       <w:pPr>
         <w:pStyle w:val="Kop2"/>
@@ -764,7 +1419,7 @@
           <w:rStyle w:val="Nadruk"/>
         </w:rPr>
         <w:lastRenderedPageBreak/>
-        <w:t>Voorbeeld van uitbreiding 2</w:t>
+        <w:t>Voorbeeld van uitbreiding 4</w:t>
       </w:r>
     </w:p>
     <w:p>
@@ -772,14 +1427,11 @@
         <w:ind w:left="-900"/>
       </w:pPr>
       <w:r>
-        <w:rPr>
-          <w:noProof/>
-        </w:rPr>
         <w:drawing>
-          <wp:inline distT="0" distB="0" distL="0" distR="0" wp14:anchorId="18541E0D" wp14:editId="6AA57AC2">
-            <wp:extent cx="6950513" cy="3657600"/>
-            <wp:effectExtent l="0" t="0" r="3175" b="0"/>
-            <wp:docPr id="2" name="Afbeelding 2"/>
+          <wp:inline distT="0" distB="0" distL="0" distR="0" wp14:anchorId="1AF582E1" wp14:editId="336CBD8F">
+            <wp:extent cx="7013685" cy="3657600"/>
+            <wp:effectExtent l="0" t="0" r="0" b="0"/>
+            <wp:docPr id="11" name="Afbeelding 11"/>
             <wp:cNvGraphicFramePr>
               <a:graphicFrameLocks xmlns:a="http://schemas.openxmlformats.org/drawingml/2006/main" noChangeAspect="1"/>
             </wp:cNvGraphicFramePr>
@@ -799,7 +1451,7 @@
                   <pic:spPr>
                     <a:xfrm>
                       <a:off x="0" y="0"/>
-                      <a:ext cx="6950513" cy="3657600"/>
+                      <a:ext cx="7013685" cy="3657600"/>
                     </a:xfrm>
                     <a:prstGeom prst="rect">
                       <a:avLst/>
@@ -823,7 +1475,7 @@
         <w:rPr>
           <w:rStyle w:val="Nadruk"/>
         </w:rPr>
-        <w:t>Voorbeeld van uitbreiding 3</w:t>
+        <w:t>Voorbeeld van uitbreiding 5</w:t>
       </w:r>
     </w:p>
     <w:p>
@@ -831,14 +1483,11 @@
         <w:ind w:left="-900"/>
       </w:pPr>
       <w:r>
-        <w:rPr>
-          <w:noProof/>
-        </w:rPr>
         <w:drawing>
-          <wp:inline distT="0" distB="0" distL="0" distR="0" wp14:anchorId="0DC752AB" wp14:editId="3D590943">
-            <wp:extent cx="6994466" cy="3657600"/>
-            <wp:effectExtent l="0" t="0" r="0" b="0"/>
-            <wp:docPr id="3" name="Afbeelding 3"/>
+          <wp:inline distT="0" distB="0" distL="0" distR="0" wp14:anchorId="341692D7" wp14:editId="649DD751">
+            <wp:extent cx="7065960" cy="3657600"/>
+            <wp:effectExtent l="0" t="0" r="1905" b="0"/>
+            <wp:docPr id="12" name="Afbeelding 12"/>
             <wp:cNvGraphicFramePr>
               <a:graphicFrameLocks xmlns:a="http://schemas.openxmlformats.org/drawingml/2006/main" noChangeAspect="1"/>
             </wp:cNvGraphicFramePr>
@@ -858,7 +1507,7 @@
                   <pic:spPr>
                     <a:xfrm>
                       <a:off x="0" y="0"/>
-                      <a:ext cx="6994466" cy="3657600"/>
+                      <a:ext cx="7065960" cy="3657600"/>
                     </a:xfrm>
                     <a:prstGeom prst="rect">
                       <a:avLst/>
@@ -871,24 +1520,15 @@
         </w:drawing>
       </w:r>
     </w:p>
-    <w:p>
-      <w:r>
-        <w:br w:type="page"/>
-      </w:r>
-    </w:p>
+    <w:p/>
+    <w:p/>
     <w:p>
       <w:pPr>
         <w:pStyle w:val="Kop2"/>
-        <w:rPr>
-          <w:rStyle w:val="Nadruk"/>
-        </w:rPr>
-      </w:pPr>
-      <w:r>
-        <w:rPr>
-          <w:rStyle w:val="Nadruk"/>
-        </w:rPr>
+      </w:pPr>
+      <w:r>
         <w:lastRenderedPageBreak/>
-        <w:t>Voorbeeld van uitbreiding 4</w:t>
+        <w:t>Voorbeeld van uitbreiding 6</w:t>
       </w:r>
     </w:p>
     <w:p>
@@ -896,14 +1536,11 @@
         <w:ind w:left="-900"/>
       </w:pPr>
       <w:r>
-        <w:rPr>
-          <w:noProof/>
-        </w:rPr>
         <w:drawing>
-          <wp:inline distT="0" distB="0" distL="0" distR="0" wp14:anchorId="3B39AE46" wp14:editId="3DD5ACC6">
-            <wp:extent cx="6982691" cy="3657600"/>
-            <wp:effectExtent l="0" t="0" r="8890" b="0"/>
-            <wp:docPr id="4" name="Afbeelding 4"/>
+          <wp:inline distT="0" distB="0" distL="0" distR="0" wp14:anchorId="59046132" wp14:editId="395F46F9">
+            <wp:extent cx="6799540" cy="3840480"/>
+            <wp:effectExtent l="0" t="0" r="1905" b="7620"/>
+            <wp:docPr id="13" name="Afbeelding 13"/>
             <wp:cNvGraphicFramePr>
               <a:graphicFrameLocks xmlns:a="http://schemas.openxmlformats.org/drawingml/2006/main" noChangeAspect="1"/>
             </wp:cNvGraphicFramePr>
@@ -923,7 +1560,7 @@
                   <pic:spPr>
                     <a:xfrm>
                       <a:off x="0" y="0"/>
-                      <a:ext cx="6982691" cy="3657600"/>
+                      <a:ext cx="6799540" cy="3840480"/>
                     </a:xfrm>
                     <a:prstGeom prst="rect">
                       <a:avLst/>
@@ -939,15 +1576,9 @@
     <w:p>
       <w:pPr>
         <w:pStyle w:val="Kop2"/>
-        <w:rPr>
-          <w:rStyle w:val="Nadruk"/>
-        </w:rPr>
-      </w:pPr>
-      <w:r>
-        <w:rPr>
-          <w:rStyle w:val="Nadruk"/>
-        </w:rPr>
-        <w:t>Voorbeeld van uitbreiding 5</w:t>
+      </w:pPr>
+      <w:r>
+        <w:t>Voorbeeld van uitbreiding 7</w:t>
       </w:r>
     </w:p>
     <w:p>
@@ -955,14 +1586,11 @@
         <w:ind w:left="-900"/>
       </w:pPr>
       <w:r>
-        <w:rPr>
-          <w:noProof/>
-        </w:rPr>
         <w:drawing>
-          <wp:inline distT="0" distB="0" distL="0" distR="0" wp14:anchorId="1DADC9A2" wp14:editId="4C3C85F2">
-            <wp:extent cx="6988574" cy="3657600"/>
-            <wp:effectExtent l="0" t="0" r="3175" b="0"/>
-            <wp:docPr id="5" name="Afbeelding 5"/>
+          <wp:inline distT="0" distB="0" distL="0" distR="0" wp14:anchorId="6AE51568" wp14:editId="6876190F">
+            <wp:extent cx="6761274" cy="3840480"/>
+            <wp:effectExtent l="0" t="0" r="1905" b="7620"/>
+            <wp:docPr id="15" name="Afbeelding 15" descr="Afbeelding met tekst&#10;&#10;Automatisch gegenereerde beschrijving"/>
             <wp:cNvGraphicFramePr>
               <a:graphicFrameLocks xmlns:a="http://schemas.openxmlformats.org/drawingml/2006/main" noChangeAspect="1"/>
             </wp:cNvGraphicFramePr>
@@ -970,7 +1598,7 @@
               <a:graphicData uri="http://schemas.openxmlformats.org/drawingml/2006/picture">
                 <pic:pic xmlns:pic="http://schemas.openxmlformats.org/drawingml/2006/picture">
                   <pic:nvPicPr>
-                    <pic:cNvPr id="1" name=""/>
+                    <pic:cNvPr id="15" name="Afbeelding 15" descr="Afbeelding met tekst&#10;&#10;Automatisch gegenereerde beschrijving"/>
                     <pic:cNvPicPr/>
                   </pic:nvPicPr>
                   <pic:blipFill>
@@ -982,7 +1610,7 @@
                   <pic:spPr>
                     <a:xfrm>
                       <a:off x="0" y="0"/>
-                      <a:ext cx="6988574" cy="3657600"/>
+                      <a:ext cx="6761274" cy="3840480"/>
                     </a:xfrm>
                     <a:prstGeom prst="rect">
                       <a:avLst/>
@@ -995,26 +1623,31 @@
         </w:drawing>
       </w:r>
     </w:p>
-    <w:p/>
+    <w:p>
+      <w:r>
+        <w:br w:type="page"/>
+      </w:r>
+    </w:p>
     <w:p>
       <w:pPr>
         <w:pStyle w:val="Kop2"/>
       </w:pPr>
       <w:r>
         <w:lastRenderedPageBreak/>
-        <w:t>Voorbeeld van uitbreiding 6</w:t>
-      </w:r>
-    </w:p>
-    <w:p>
-      <w:pPr>
+        <w:t>Voorbeeld van uitbreiding 8</w:t>
+      </w:r>
+    </w:p>
+    <w:p>
+      <w:pPr>
+        <w:pStyle w:val="Kop2"/>
         <w:ind w:left="-900"/>
       </w:pPr>
       <w:r>
         <w:drawing>
-          <wp:inline distT="0" distB="0" distL="0" distR="0" wp14:anchorId="706A3522" wp14:editId="35C0809F">
-            <wp:extent cx="6982054" cy="3383280"/>
-            <wp:effectExtent l="0" t="0" r="9525" b="7620"/>
-            <wp:docPr id="8" name="Afbeelding 8"/>
+          <wp:inline distT="0" distB="0" distL="0" distR="0" wp14:anchorId="2279D62D" wp14:editId="1CD2541E">
+            <wp:extent cx="6811503" cy="5120640"/>
+            <wp:effectExtent l="0" t="0" r="8890" b="3810"/>
+            <wp:docPr id="18" name="Afbeelding 18"/>
             <wp:cNvGraphicFramePr>
               <a:graphicFrameLocks xmlns:a="http://schemas.openxmlformats.org/drawingml/2006/main" noChangeAspect="1"/>
             </wp:cNvGraphicFramePr>
@@ -1034,7 +1667,7 @@
                   <pic:spPr>
                     <a:xfrm>
                       <a:off x="0" y="0"/>
-                      <a:ext cx="6982054" cy="3383280"/>
+                      <a:ext cx="6811503" cy="5120640"/>
                     </a:xfrm>
                     <a:prstGeom prst="rect">
                       <a:avLst/>
@@ -1046,13 +1679,20 @@
           </wp:inline>
         </w:drawing>
       </w:r>
+      <w:r>
+        <w:br w:type="page"/>
+      </w:r>
     </w:p>
     <w:p>
       <w:pPr>
         <w:pStyle w:val="Kop2"/>
       </w:pPr>
       <w:r>
-        <w:t>Voorbeeld van uitbreiding 7</w:t>
+        <w:lastRenderedPageBreak/>
+        <w:t xml:space="preserve">Voorbeeld van uitbreiding </w:t>
+      </w:r>
+      <w:r>
+        <w:t>9</w:t>
       </w:r>
     </w:p>
     <w:p>
@@ -1060,14 +1700,11 @@
         <w:ind w:left="-900"/>
       </w:pPr>
       <w:r>
-        <w:rPr>
-          <w:noProof/>
-        </w:rPr>
         <w:drawing>
-          <wp:inline distT="0" distB="0" distL="0" distR="0" wp14:anchorId="4CFF7680" wp14:editId="0868655B">
-            <wp:extent cx="6953651" cy="3200400"/>
-            <wp:effectExtent l="0" t="0" r="0" b="0"/>
-            <wp:docPr id="7" name="Afbeelding 7"/>
+          <wp:inline distT="0" distB="0" distL="0" distR="0" wp14:anchorId="3042ADA0" wp14:editId="43B9A73E">
+            <wp:extent cx="6937202" cy="5212080"/>
+            <wp:effectExtent l="0" t="0" r="0" b="7620"/>
+            <wp:docPr id="16" name="Afbeelding 16"/>
             <wp:cNvGraphicFramePr>
               <a:graphicFrameLocks xmlns:a="http://schemas.openxmlformats.org/drawingml/2006/main" noChangeAspect="1"/>
             </wp:cNvGraphicFramePr>
@@ -1075,36 +1712,130 @@
               <a:graphicData uri="http://schemas.openxmlformats.org/drawingml/2006/picture">
                 <pic:pic xmlns:pic="http://schemas.openxmlformats.org/drawingml/2006/picture">
                   <pic:nvPicPr>
-                    <pic:cNvPr id="0" name="Picture 1"/>
-                    <pic:cNvPicPr>
-                      <a:picLocks noChangeAspect="1" noChangeArrowheads="1"/>
-                    </pic:cNvPicPr>
+                    <pic:cNvPr id="1" name=""/>
+                    <pic:cNvPicPr/>
                   </pic:nvPicPr>
                   <pic:blipFill>
-                    <a:blip r:embed="rId13">
-                      <a:extLst>
-                        <a:ext uri="{28A0092B-C50C-407E-A947-70E740481C1C}">
-                          <a14:useLocalDpi xmlns:a14="http://schemas.microsoft.com/office/drawing/2010/main" val="0"/>
-                        </a:ext>
-                      </a:extLst>
-                    </a:blip>
-                    <a:srcRect/>
+                    <a:blip r:embed="rId13"/>
                     <a:stretch>
                       <a:fillRect/>
                     </a:stretch>
                   </pic:blipFill>
-                  <pic:spPr bwMode="auto">
+                  <pic:spPr>
                     <a:xfrm>
                       <a:off x="0" y="0"/>
-                      <a:ext cx="6953651" cy="3200400"/>
+                      <a:ext cx="6937202" cy="5212080"/>
                     </a:xfrm>
                     <a:prstGeom prst="rect">
                       <a:avLst/>
                     </a:prstGeom>
-                    <a:noFill/>
-                    <a:ln>
-                      <a:noFill/>
-                    </a:ln>
+                  </pic:spPr>
+                </pic:pic>
+              </a:graphicData>
+            </a:graphic>
+          </wp:inline>
+        </w:drawing>
+      </w:r>
+    </w:p>
+    <w:p>
+      <w:r>
+        <w:br w:type="page"/>
+      </w:r>
+    </w:p>
+    <w:p>
+      <w:pPr>
+        <w:pStyle w:val="Kop2"/>
+      </w:pPr>
+      <w:r>
+        <w:lastRenderedPageBreak/>
+        <w:t>Voorbeeld van uitbreiding 10</w:t>
+      </w:r>
+    </w:p>
+    <w:p>
+      <w:pPr>
+        <w:ind w:left="-900"/>
+      </w:pPr>
+      <w:r>
+        <w:drawing>
+          <wp:inline distT="0" distB="0" distL="0" distR="0" wp14:anchorId="39F48C3C" wp14:editId="242A358B">
+            <wp:extent cx="6815497" cy="5120640"/>
+            <wp:effectExtent l="0" t="0" r="4445" b="3810"/>
+            <wp:docPr id="17" name="Afbeelding 17"/>
+            <wp:cNvGraphicFramePr>
+              <a:graphicFrameLocks xmlns:a="http://schemas.openxmlformats.org/drawingml/2006/main" noChangeAspect="1"/>
+            </wp:cNvGraphicFramePr>
+            <a:graphic xmlns:a="http://schemas.openxmlformats.org/drawingml/2006/main">
+              <a:graphicData uri="http://schemas.openxmlformats.org/drawingml/2006/picture">
+                <pic:pic xmlns:pic="http://schemas.openxmlformats.org/drawingml/2006/picture">
+                  <pic:nvPicPr>
+                    <pic:cNvPr id="1" name=""/>
+                    <pic:cNvPicPr/>
+                  </pic:nvPicPr>
+                  <pic:blipFill>
+                    <a:blip r:embed="rId14"/>
+                    <a:stretch>
+                      <a:fillRect/>
+                    </a:stretch>
+                  </pic:blipFill>
+                  <pic:spPr>
+                    <a:xfrm>
+                      <a:off x="0" y="0"/>
+                      <a:ext cx="6815497" cy="5120640"/>
+                    </a:xfrm>
+                    <a:prstGeom prst="rect">
+                      <a:avLst/>
+                    </a:prstGeom>
+                  </pic:spPr>
+                </pic:pic>
+              </a:graphicData>
+            </a:graphic>
+          </wp:inline>
+        </w:drawing>
+      </w:r>
+    </w:p>
+    <w:p>
+      <w:pPr>
+        <w:pStyle w:val="Kop2"/>
+      </w:pPr>
+      <w:r>
+        <w:lastRenderedPageBreak/>
+        <w:t>Voorbeeld van uitbreiding 11, 12, 13 en 14</w:t>
+      </w:r>
+    </w:p>
+    <w:p>
+      <w:pPr>
+        <w:ind w:left="-900"/>
+      </w:pPr>
+      <w:r>
+        <w:drawing>
+          <wp:inline distT="0" distB="0" distL="0" distR="0" wp14:anchorId="3B28A5EC" wp14:editId="3A2DD252">
+            <wp:extent cx="6949638" cy="5760720"/>
+            <wp:effectExtent l="0" t="0" r="3810" b="0"/>
+            <wp:docPr id="19" name="Afbeelding 19"/>
+            <wp:cNvGraphicFramePr>
+              <a:graphicFrameLocks xmlns:a="http://schemas.openxmlformats.org/drawingml/2006/main" noChangeAspect="1"/>
+            </wp:cNvGraphicFramePr>
+            <a:graphic xmlns:a="http://schemas.openxmlformats.org/drawingml/2006/main">
+              <a:graphicData uri="http://schemas.openxmlformats.org/drawingml/2006/picture">
+                <pic:pic xmlns:pic="http://schemas.openxmlformats.org/drawingml/2006/picture">
+                  <pic:nvPicPr>
+                    <pic:cNvPr id="1" name=""/>
+                    <pic:cNvPicPr/>
+                  </pic:nvPicPr>
+                  <pic:blipFill>
+                    <a:blip r:embed="rId15"/>
+                    <a:stretch>
+                      <a:fillRect/>
+                    </a:stretch>
+                  </pic:blipFill>
+                  <pic:spPr>
+                    <a:xfrm>
+                      <a:off x="0" y="0"/>
+                      <a:ext cx="6949638" cy="5760720"/>
+                    </a:xfrm>
+                    <a:prstGeom prst="rect">
+                      <a:avLst/>
+                    </a:prstGeom>
                   </pic:spPr>
                 </pic:pic>
               </a:graphicData>

</xml_diff>